<commit_message>
contract and design class diagram improvements
</commit_message>
<xml_diff>
--- a/Analyse/Systemsequenzdiagramme und Kontrakte/Kontrake_Vorlagen/Kontrakte_komplett.docx
+++ b/Analyse/Systemsequenzdiagramme und Kontrakte/Kontrake_Vorlagen/Kontrakte_komplett.docx
@@ -11172,19 +11172,7 @@
               <w:rPr>
                 <w:rFonts w:ascii="Calibri" w:eastAsia="Calibri" w:hAnsi="Calibri" w:cs="Calibri"/>
               </w:rPr>
-              <w:t xml:space="preserve">Internetverbindung, Backend muss von außen über das Web erreichbar sein, auf dem Backend ist das </w:t>
-            </w:r>
-            <w:r>
-              <w:rPr>
-                <w:rFonts w:ascii="Calibri" w:eastAsia="Calibri" w:hAnsi="Calibri" w:cs="Calibri"/>
-              </w:rPr>
-              <w:t xml:space="preserve">Workbook w, zu dem p gehört, </w:t>
-            </w:r>
-            <w:r>
-              <w:rPr>
-                <w:rFonts w:ascii="Calibri" w:eastAsia="Calibri" w:hAnsi="Calibri" w:cs="Calibri"/>
-              </w:rPr>
-              <w:t>vorhanden und veröffentlicht.</w:t>
+              <w:t>Internetverbindung, Backend muss von außen über das Web erreichbar sein, auf dem Backend ist das Workbook w, zu dem p gehört, vorhanden und veröffentlicht.</w:t>
             </w:r>
           </w:p>
         </w:tc>
@@ -11893,8 +11881,6 @@
               </w:rPr>
               <w:t>(p</w:t>
             </w:r>
-            <w:bookmarkStart w:id="0" w:name="_GoBack"/>
-            <w:bookmarkEnd w:id="0"/>
             <w:r>
               <w:rPr>
                 <w:rFonts w:ascii="Calibri" w:eastAsia="Calibri" w:hAnsi="Calibri" w:cs="Calibri"/>
@@ -11986,7 +11972,25 @@
               <w:rPr>
                 <w:rFonts w:ascii="Calibri" w:eastAsia="Calibri" w:hAnsi="Calibri" w:cs="Calibri"/>
               </w:rPr>
-              <w:t>Löscht eine Seite eines Arbeitshefts lokal auf dem Smartphone</w:t>
+              <w:t xml:space="preserve">Löscht </w:t>
+            </w:r>
+            <w:r>
+              <w:rPr>
+                <w:rFonts w:ascii="Calibri" w:eastAsia="Calibri" w:hAnsi="Calibri" w:cs="Calibri"/>
+              </w:rPr>
+              <w:t>die spezifizierte</w:t>
+            </w:r>
+            <w:r>
+              <w:rPr>
+                <w:rFonts w:ascii="Calibri" w:eastAsia="Calibri" w:hAnsi="Calibri" w:cs="Calibri"/>
+              </w:rPr>
+              <w:t xml:space="preserve"> Seite lokal auf dem Smartphone</w:t>
+            </w:r>
+            <w:r>
+              <w:rPr>
+                <w:rFonts w:ascii="Calibri" w:eastAsia="Calibri" w:hAnsi="Calibri" w:cs="Calibri"/>
+              </w:rPr>
+              <w:t>.</w:t>
             </w:r>
           </w:p>
         </w:tc>
@@ -12061,7 +12065,7 @@
               <w:rPr>
                 <w:rFonts w:ascii="Calibri" w:eastAsia="Calibri" w:hAnsi="Calibri" w:cs="Calibri"/>
               </w:rPr>
-              <w:t>Zu löschende Seite muss lokal existieren</w:t>
+              <w:t>p muss lokal existieren.</w:t>
             </w:r>
           </w:p>
         </w:tc>
@@ -12135,7 +12139,41 @@
               <w:rPr>
                 <w:rFonts w:ascii="Calibri" w:eastAsia="Calibri" w:hAnsi="Calibri" w:cs="Calibri"/>
               </w:rPr>
-              <w:t>Die zu löschende Audiospur wurde gelöscht, die Assoziation der Seite zum Arbeitsheft wurde gelöscht</w:t>
+              <w:t xml:space="preserve">Die Assoziation zwischen dem zugehörigen w: Workbook und p wurde gelöscht. Das Objekt p existiert nicht mehr. Ebenfalls wurden die Objekte </w:t>
+            </w:r>
+            <w:proofErr w:type="spellStart"/>
+            <w:r>
+              <w:rPr>
+                <w:rFonts w:ascii="Calibri" w:eastAsia="Calibri" w:hAnsi="Calibri" w:cs="Calibri"/>
+              </w:rPr>
+              <w:t>teacherTrack</w:t>
+            </w:r>
+            <w:proofErr w:type="spellEnd"/>
+            <w:r>
+              <w:rPr>
+                <w:rFonts w:ascii="Calibri" w:eastAsia="Calibri" w:hAnsi="Calibri" w:cs="Calibri"/>
+              </w:rPr>
+              <w:t xml:space="preserve">: Recording und </w:t>
+            </w:r>
+            <w:proofErr w:type="spellStart"/>
+            <w:r>
+              <w:rPr>
+                <w:rFonts w:ascii="Calibri" w:eastAsia="Calibri" w:hAnsi="Calibri" w:cs="Calibri"/>
+              </w:rPr>
+              <w:t>studentTrack</w:t>
+            </w:r>
+            <w:proofErr w:type="spellEnd"/>
+            <w:r>
+              <w:rPr>
+                <w:rFonts w:ascii="Calibri" w:eastAsia="Calibri" w:hAnsi="Calibri" w:cs="Calibri"/>
+              </w:rPr>
+              <w:t>: Recording, falls vorhanden, die zu p assoziiert waren gelöscht. Die Audiodateien, die zu den</w:t>
+            </w:r>
+            <w:r>
+              <w:rPr>
+                <w:rFonts w:ascii="Calibri" w:eastAsia="Calibri" w:hAnsi="Calibri" w:cs="Calibri"/>
+              </w:rPr>
+              <w:t xml:space="preserve"> vorher assoziierten Recording-Objekten gehören, wurden ebenfalls vom Gerät gelöscht.</w:t>
             </w:r>
           </w:p>
         </w:tc>
@@ -12285,6 +12323,81 @@
               <w:rPr>
                 <w:rFonts w:ascii="Calibri" w:eastAsia="Calibri" w:hAnsi="Calibri" w:cs="Calibri"/>
               </w:rPr>
+              <w:t>Probleme beim Löschen der Audiodateien</w:t>
+            </w:r>
+          </w:p>
+        </w:tc>
+      </w:tr>
+      <w:tr>
+        <w:tblPrEx>
+          <w:tblCellMar>
+            <w:top w:w="0" w:type="dxa"/>
+            <w:left w:w="0" w:type="dxa"/>
+            <w:bottom w:w="0" w:type="dxa"/>
+            <w:right w:w="0" w:type="dxa"/>
+          </w:tblCellMar>
+        </w:tblPrEx>
+        <w:trPr>
+          <w:trHeight w:val="290"/>
+        </w:trPr>
+        <w:tc>
+          <w:tcPr>
+            <w:tcW w:w="2093" w:type="dxa"/>
+            <w:tcBorders>
+              <w:top w:val="single" w:sz="4" w:space="0" w:color="D9D9D9"/>
+              <w:left w:val="single" w:sz="4" w:space="0" w:color="000000"/>
+              <w:bottom w:val="single" w:sz="4" w:space="0" w:color="D9D9D9"/>
+              <w:right w:val="single" w:sz="4" w:space="0" w:color="D9D9D9"/>
+            </w:tcBorders>
+            <w:shd w:val="clear" w:color="auto" w:fill="D9D9D9"/>
+            <w:tcMar>
+              <w:top w:w="80" w:type="dxa"/>
+              <w:left w:w="80" w:type="dxa"/>
+              <w:bottom w:w="80" w:type="dxa"/>
+              <w:right w:w="80" w:type="dxa"/>
+            </w:tcMar>
+          </w:tcPr>
+          <w:p>
+            <w:pPr>
+              <w:widowControl w:val="0"/>
+              <w:spacing w:after="240"/>
+            </w:pPr>
+            <w:r>
+              <w:rPr>
+                <w:rFonts w:ascii="Calibri" w:eastAsia="Calibri" w:hAnsi="Calibri" w:cs="Calibri"/>
+                <w:b/>
+                <w:bCs/>
+              </w:rPr>
+              <w:t>Ausgaben</w:t>
+            </w:r>
+          </w:p>
+        </w:tc>
+        <w:tc>
+          <w:tcPr>
+            <w:tcW w:w="7529" w:type="dxa"/>
+            <w:tcBorders>
+              <w:top w:val="single" w:sz="4" w:space="0" w:color="D9D9D9"/>
+              <w:left w:val="single" w:sz="4" w:space="0" w:color="D9D9D9"/>
+              <w:bottom w:val="single" w:sz="4" w:space="0" w:color="D9D9D9"/>
+              <w:right w:val="single" w:sz="4" w:space="0" w:color="000000"/>
+            </w:tcBorders>
+            <w:shd w:val="clear" w:color="auto" w:fill="auto"/>
+            <w:tcMar>
+              <w:top w:w="80" w:type="dxa"/>
+              <w:left w:w="80" w:type="dxa"/>
+              <w:bottom w:w="80" w:type="dxa"/>
+              <w:right w:w="80" w:type="dxa"/>
+            </w:tcMar>
+          </w:tcPr>
+          <w:p>
+            <w:pPr>
+              <w:widowControl w:val="0"/>
+              <w:spacing w:after="240"/>
+            </w:pPr>
+            <w:r>
+              <w:rPr>
+                <w:rFonts w:ascii="Calibri" w:eastAsia="Calibri" w:hAnsi="Calibri" w:cs="Calibri"/>
+              </w:rPr>
               <w:t>-</w:t>
             </w:r>
           </w:p>
@@ -12330,32 +12443,186 @@
                 <w:b/>
                 <w:bCs/>
               </w:rPr>
-              <w:t>Ausgaben</w:t>
-            </w:r>
-          </w:p>
-        </w:tc>
-        <w:tc>
-          <w:tcPr>
-            <w:tcW w:w="7529" w:type="dxa"/>
-            <w:tcBorders>
-              <w:top w:val="single" w:sz="4" w:space="0" w:color="D9D9D9"/>
-              <w:left w:val="single" w:sz="4" w:space="0" w:color="D9D9D9"/>
-              <w:bottom w:val="single" w:sz="4" w:space="0" w:color="D9D9D9"/>
-              <w:right w:val="single" w:sz="4" w:space="0" w:color="000000"/>
-            </w:tcBorders>
-            <w:shd w:val="clear" w:color="auto" w:fill="auto"/>
-            <w:tcMar>
-              <w:top w:w="80" w:type="dxa"/>
-              <w:left w:w="80" w:type="dxa"/>
-              <w:bottom w:w="80" w:type="dxa"/>
-              <w:right w:w="80" w:type="dxa"/>
-            </w:tcMar>
-          </w:tcPr>
-          <w:p>
-            <w:pPr>
-              <w:widowControl w:val="0"/>
-              <w:spacing w:after="240"/>
-            </w:pPr>
+              <w:t>Typ</w:t>
+            </w:r>
+          </w:p>
+        </w:tc>
+        <w:tc>
+          <w:tcPr>
+            <w:tcW w:w="7529" w:type="dxa"/>
+            <w:tcBorders>
+              <w:top w:val="single" w:sz="4" w:space="0" w:color="D9D9D9"/>
+              <w:left w:val="single" w:sz="4" w:space="0" w:color="D9D9D9"/>
+              <w:bottom w:val="single" w:sz="4" w:space="0" w:color="D9D9D9"/>
+              <w:right w:val="single" w:sz="4" w:space="0" w:color="000000"/>
+            </w:tcBorders>
+            <w:shd w:val="clear" w:color="auto" w:fill="auto"/>
+            <w:tcMar>
+              <w:top w:w="80" w:type="dxa"/>
+              <w:left w:w="80" w:type="dxa"/>
+              <w:bottom w:w="80" w:type="dxa"/>
+              <w:right w:w="80" w:type="dxa"/>
+            </w:tcMar>
+          </w:tcPr>
+          <w:p>
+            <w:pPr>
+              <w:widowControl w:val="0"/>
+              <w:spacing w:after="240"/>
+            </w:pPr>
+            <w:r>
+              <w:rPr>
+                <w:rFonts w:ascii="Calibri" w:eastAsia="Calibri" w:hAnsi="Calibri" w:cs="Calibri"/>
+              </w:rPr>
+              <w:t>Systemoperation</w:t>
+            </w:r>
+          </w:p>
+        </w:tc>
+      </w:tr>
+      <w:tr>
+        <w:tblPrEx>
+          <w:tblCellMar>
+            <w:top w:w="0" w:type="dxa"/>
+            <w:left w:w="0" w:type="dxa"/>
+            <w:bottom w:w="0" w:type="dxa"/>
+            <w:right w:w="0" w:type="dxa"/>
+          </w:tblCellMar>
+        </w:tblPrEx>
+        <w:trPr>
+          <w:trHeight w:val="290"/>
+        </w:trPr>
+        <w:tc>
+          <w:tcPr>
+            <w:tcW w:w="2093" w:type="dxa"/>
+            <w:tcBorders>
+              <w:top w:val="single" w:sz="4" w:space="0" w:color="D9D9D9"/>
+              <w:left w:val="single" w:sz="4" w:space="0" w:color="000000"/>
+              <w:bottom w:val="single" w:sz="4" w:space="0" w:color="D9D9D9"/>
+              <w:right w:val="single" w:sz="4" w:space="0" w:color="D9D9D9"/>
+            </w:tcBorders>
+            <w:shd w:val="clear" w:color="auto" w:fill="D9D9D9"/>
+            <w:tcMar>
+              <w:top w:w="80" w:type="dxa"/>
+              <w:left w:w="80" w:type="dxa"/>
+              <w:bottom w:w="80" w:type="dxa"/>
+              <w:right w:w="80" w:type="dxa"/>
+            </w:tcMar>
+          </w:tcPr>
+          <w:p>
+            <w:pPr>
+              <w:widowControl w:val="0"/>
+              <w:spacing w:after="240"/>
+            </w:pPr>
+            <w:r>
+              <w:rPr>
+                <w:rFonts w:ascii="Calibri" w:eastAsia="Calibri" w:hAnsi="Calibri" w:cs="Calibri"/>
+                <w:b/>
+                <w:bCs/>
+              </w:rPr>
+              <w:t>Querverweise</w:t>
+            </w:r>
+          </w:p>
+        </w:tc>
+        <w:tc>
+          <w:tcPr>
+            <w:tcW w:w="7529" w:type="dxa"/>
+            <w:tcBorders>
+              <w:top w:val="single" w:sz="4" w:space="0" w:color="D9D9D9"/>
+              <w:left w:val="single" w:sz="4" w:space="0" w:color="D9D9D9"/>
+              <w:bottom w:val="single" w:sz="4" w:space="0" w:color="D9D9D9"/>
+              <w:right w:val="single" w:sz="4" w:space="0" w:color="000000"/>
+            </w:tcBorders>
+            <w:shd w:val="clear" w:color="auto" w:fill="auto"/>
+            <w:tcMar>
+              <w:top w:w="80" w:type="dxa"/>
+              <w:left w:w="80" w:type="dxa"/>
+              <w:bottom w:w="80" w:type="dxa"/>
+              <w:right w:w="80" w:type="dxa"/>
+            </w:tcMar>
+          </w:tcPr>
+          <w:p>
+            <w:pPr>
+              <w:widowControl w:val="0"/>
+              <w:spacing w:after="240"/>
+            </w:pPr>
+            <w:proofErr w:type="spellStart"/>
+            <w:r>
+              <w:rPr>
+                <w:rFonts w:ascii="Calibri" w:eastAsia="Calibri" w:hAnsi="Calibri" w:cs="Calibri"/>
+              </w:rPr>
+              <w:t>Use</w:t>
+            </w:r>
+            <w:proofErr w:type="spellEnd"/>
+            <w:r>
+              <w:rPr>
+                <w:rFonts w:ascii="Calibri" w:eastAsia="Calibri" w:hAnsi="Calibri" w:cs="Calibri"/>
+              </w:rPr>
+              <w:t xml:space="preserve"> Case „Löschen der Lehrerspur“</w:t>
+            </w:r>
+          </w:p>
+        </w:tc>
+      </w:tr>
+      <w:tr>
+        <w:tblPrEx>
+          <w:tblCellMar>
+            <w:top w:w="0" w:type="dxa"/>
+            <w:left w:w="0" w:type="dxa"/>
+            <w:bottom w:w="0" w:type="dxa"/>
+            <w:right w:w="0" w:type="dxa"/>
+          </w:tblCellMar>
+        </w:tblPrEx>
+        <w:trPr>
+          <w:trHeight w:val="290"/>
+        </w:trPr>
+        <w:tc>
+          <w:tcPr>
+            <w:tcW w:w="2093" w:type="dxa"/>
+            <w:tcBorders>
+              <w:top w:val="single" w:sz="4" w:space="0" w:color="D9D9D9"/>
+              <w:left w:val="single" w:sz="4" w:space="0" w:color="000000"/>
+              <w:bottom w:val="single" w:sz="4" w:space="0" w:color="000000"/>
+              <w:right w:val="single" w:sz="4" w:space="0" w:color="D9D9D9"/>
+            </w:tcBorders>
+            <w:shd w:val="clear" w:color="auto" w:fill="D9D9D9"/>
+            <w:tcMar>
+              <w:top w:w="80" w:type="dxa"/>
+              <w:left w:w="80" w:type="dxa"/>
+              <w:bottom w:w="80" w:type="dxa"/>
+              <w:right w:w="80" w:type="dxa"/>
+            </w:tcMar>
+          </w:tcPr>
+          <w:p>
+            <w:pPr>
+              <w:widowControl w:val="0"/>
+              <w:spacing w:after="240"/>
+            </w:pPr>
+            <w:r>
+              <w:rPr>
+                <w:rFonts w:ascii="Calibri" w:eastAsia="Calibri" w:hAnsi="Calibri" w:cs="Calibri"/>
+                <w:b/>
+                <w:bCs/>
+              </w:rPr>
+              <w:t>Anmerkungen</w:t>
+            </w:r>
+          </w:p>
+        </w:tc>
+        <w:tc>
+          <w:tcPr>
+            <w:tcW w:w="7529" w:type="dxa"/>
+            <w:tcBorders>
+              <w:top w:val="single" w:sz="4" w:space="0" w:color="D9D9D9"/>
+              <w:left w:val="single" w:sz="4" w:space="0" w:color="D9D9D9"/>
+              <w:bottom w:val="single" w:sz="4" w:space="0" w:color="000000"/>
+              <w:right w:val="single" w:sz="4" w:space="0" w:color="000000"/>
+            </w:tcBorders>
+            <w:shd w:val="clear" w:color="auto" w:fill="auto"/>
+            <w:tcMar>
+              <w:top w:w="80" w:type="dxa"/>
+              <w:left w:w="80" w:type="dxa"/>
+              <w:bottom w:w="80" w:type="dxa"/>
+              <w:right w:w="80" w:type="dxa"/>
+            </w:tcMar>
+          </w:tcPr>
+          <w:p>
             <w:r>
               <w:rPr>
                 <w:rFonts w:ascii="Calibri" w:eastAsia="Calibri" w:hAnsi="Calibri" w:cs="Calibri"/>
@@ -12365,258 +12632,7 @@
           </w:p>
         </w:tc>
       </w:tr>
-      <w:tr>
-        <w:tblPrEx>
-          <w:tblCellMar>
-            <w:top w:w="0" w:type="dxa"/>
-            <w:left w:w="0" w:type="dxa"/>
-            <w:bottom w:w="0" w:type="dxa"/>
-            <w:right w:w="0" w:type="dxa"/>
-          </w:tblCellMar>
-        </w:tblPrEx>
-        <w:trPr>
-          <w:trHeight w:val="290"/>
-        </w:trPr>
-        <w:tc>
-          <w:tcPr>
-            <w:tcW w:w="2093" w:type="dxa"/>
-            <w:tcBorders>
-              <w:top w:val="single" w:sz="4" w:space="0" w:color="D9D9D9"/>
-              <w:left w:val="single" w:sz="4" w:space="0" w:color="000000"/>
-              <w:bottom w:val="single" w:sz="4" w:space="0" w:color="D9D9D9"/>
-              <w:right w:val="single" w:sz="4" w:space="0" w:color="D9D9D9"/>
-            </w:tcBorders>
-            <w:shd w:val="clear" w:color="auto" w:fill="D9D9D9"/>
-            <w:tcMar>
-              <w:top w:w="80" w:type="dxa"/>
-              <w:left w:w="80" w:type="dxa"/>
-              <w:bottom w:w="80" w:type="dxa"/>
-              <w:right w:w="80" w:type="dxa"/>
-            </w:tcMar>
-          </w:tcPr>
-          <w:p>
-            <w:pPr>
-              <w:widowControl w:val="0"/>
-              <w:spacing w:after="240"/>
-            </w:pPr>
-            <w:r>
-              <w:rPr>
-                <w:rFonts w:ascii="Calibri" w:eastAsia="Calibri" w:hAnsi="Calibri" w:cs="Calibri"/>
-                <w:b/>
-                <w:bCs/>
-              </w:rPr>
-              <w:t>Typ</w:t>
-            </w:r>
-          </w:p>
-        </w:tc>
-        <w:tc>
-          <w:tcPr>
-            <w:tcW w:w="7529" w:type="dxa"/>
-            <w:tcBorders>
-              <w:top w:val="single" w:sz="4" w:space="0" w:color="D9D9D9"/>
-              <w:left w:val="single" w:sz="4" w:space="0" w:color="D9D9D9"/>
-              <w:bottom w:val="single" w:sz="4" w:space="0" w:color="D9D9D9"/>
-              <w:right w:val="single" w:sz="4" w:space="0" w:color="000000"/>
-            </w:tcBorders>
-            <w:shd w:val="clear" w:color="auto" w:fill="auto"/>
-            <w:tcMar>
-              <w:top w:w="80" w:type="dxa"/>
-              <w:left w:w="80" w:type="dxa"/>
-              <w:bottom w:w="80" w:type="dxa"/>
-              <w:right w:w="80" w:type="dxa"/>
-            </w:tcMar>
-          </w:tcPr>
-          <w:p>
-            <w:pPr>
-              <w:widowControl w:val="0"/>
-              <w:spacing w:after="240"/>
-            </w:pPr>
-            <w:r>
-              <w:rPr>
-                <w:rFonts w:ascii="Calibri" w:eastAsia="Calibri" w:hAnsi="Calibri" w:cs="Calibri"/>
-              </w:rPr>
-              <w:t>Systemoperation</w:t>
-            </w:r>
-          </w:p>
-        </w:tc>
-      </w:tr>
-      <w:tr>
-        <w:tblPrEx>
-          <w:tblCellMar>
-            <w:top w:w="0" w:type="dxa"/>
-            <w:left w:w="0" w:type="dxa"/>
-            <w:bottom w:w="0" w:type="dxa"/>
-            <w:right w:w="0" w:type="dxa"/>
-          </w:tblCellMar>
-        </w:tblPrEx>
-        <w:trPr>
-          <w:trHeight w:val="290"/>
-        </w:trPr>
-        <w:tc>
-          <w:tcPr>
-            <w:tcW w:w="2093" w:type="dxa"/>
-            <w:tcBorders>
-              <w:top w:val="single" w:sz="4" w:space="0" w:color="D9D9D9"/>
-              <w:left w:val="single" w:sz="4" w:space="0" w:color="000000"/>
-              <w:bottom w:val="single" w:sz="4" w:space="0" w:color="D9D9D9"/>
-              <w:right w:val="single" w:sz="4" w:space="0" w:color="D9D9D9"/>
-            </w:tcBorders>
-            <w:shd w:val="clear" w:color="auto" w:fill="D9D9D9"/>
-            <w:tcMar>
-              <w:top w:w="80" w:type="dxa"/>
-              <w:left w:w="80" w:type="dxa"/>
-              <w:bottom w:w="80" w:type="dxa"/>
-              <w:right w:w="80" w:type="dxa"/>
-            </w:tcMar>
-          </w:tcPr>
-          <w:p>
-            <w:pPr>
-              <w:widowControl w:val="0"/>
-              <w:spacing w:after="240"/>
-            </w:pPr>
-            <w:r>
-              <w:rPr>
-                <w:rFonts w:ascii="Calibri" w:eastAsia="Calibri" w:hAnsi="Calibri" w:cs="Calibri"/>
-                <w:b/>
-                <w:bCs/>
-              </w:rPr>
-              <w:t>Querverweise</w:t>
-            </w:r>
-          </w:p>
-        </w:tc>
-        <w:tc>
-          <w:tcPr>
-            <w:tcW w:w="7529" w:type="dxa"/>
-            <w:tcBorders>
-              <w:top w:val="single" w:sz="4" w:space="0" w:color="D9D9D9"/>
-              <w:left w:val="single" w:sz="4" w:space="0" w:color="D9D9D9"/>
-              <w:bottom w:val="single" w:sz="4" w:space="0" w:color="D9D9D9"/>
-              <w:right w:val="single" w:sz="4" w:space="0" w:color="000000"/>
-            </w:tcBorders>
-            <w:shd w:val="clear" w:color="auto" w:fill="auto"/>
-            <w:tcMar>
-              <w:top w:w="80" w:type="dxa"/>
-              <w:left w:w="80" w:type="dxa"/>
-              <w:bottom w:w="80" w:type="dxa"/>
-              <w:right w:w="80" w:type="dxa"/>
-            </w:tcMar>
-          </w:tcPr>
-          <w:p>
-            <w:pPr>
-              <w:widowControl w:val="0"/>
-              <w:spacing w:after="240"/>
-            </w:pPr>
-            <w:proofErr w:type="spellStart"/>
-            <w:r>
-              <w:rPr>
-                <w:rFonts w:ascii="Calibri" w:eastAsia="Calibri" w:hAnsi="Calibri" w:cs="Calibri"/>
-              </w:rPr>
-              <w:t>Use</w:t>
-            </w:r>
-            <w:proofErr w:type="spellEnd"/>
-            <w:r>
-              <w:rPr>
-                <w:rFonts w:ascii="Calibri" w:eastAsia="Calibri" w:hAnsi="Calibri" w:cs="Calibri"/>
-              </w:rPr>
-              <w:t xml:space="preserve"> Case „Löschen der Lehrerspur“</w:t>
-            </w:r>
-          </w:p>
-        </w:tc>
-      </w:tr>
-      <w:tr>
-        <w:tblPrEx>
-          <w:tblCellMar>
-            <w:top w:w="0" w:type="dxa"/>
-            <w:left w:w="0" w:type="dxa"/>
-            <w:bottom w:w="0" w:type="dxa"/>
-            <w:right w:w="0" w:type="dxa"/>
-          </w:tblCellMar>
-        </w:tblPrEx>
-        <w:trPr>
-          <w:trHeight w:val="290"/>
-        </w:trPr>
-        <w:tc>
-          <w:tcPr>
-            <w:tcW w:w="2093" w:type="dxa"/>
-            <w:tcBorders>
-              <w:top w:val="single" w:sz="4" w:space="0" w:color="D9D9D9"/>
-              <w:left w:val="single" w:sz="4" w:space="0" w:color="000000"/>
-              <w:bottom w:val="single" w:sz="4" w:space="0" w:color="000000"/>
-              <w:right w:val="single" w:sz="4" w:space="0" w:color="D9D9D9"/>
-            </w:tcBorders>
-            <w:shd w:val="clear" w:color="auto" w:fill="D9D9D9"/>
-            <w:tcMar>
-              <w:top w:w="80" w:type="dxa"/>
-              <w:left w:w="80" w:type="dxa"/>
-              <w:bottom w:w="80" w:type="dxa"/>
-              <w:right w:w="80" w:type="dxa"/>
-            </w:tcMar>
-          </w:tcPr>
-          <w:p>
-            <w:pPr>
-              <w:widowControl w:val="0"/>
-              <w:spacing w:after="240"/>
-            </w:pPr>
-            <w:r>
-              <w:rPr>
-                <w:rFonts w:ascii="Calibri" w:eastAsia="Calibri" w:hAnsi="Calibri" w:cs="Calibri"/>
-                <w:b/>
-                <w:bCs/>
-              </w:rPr>
-              <w:t>Anmerkungen</w:t>
-            </w:r>
-          </w:p>
-        </w:tc>
-        <w:tc>
-          <w:tcPr>
-            <w:tcW w:w="7529" w:type="dxa"/>
-            <w:tcBorders>
-              <w:top w:val="single" w:sz="4" w:space="0" w:color="D9D9D9"/>
-              <w:left w:val="single" w:sz="4" w:space="0" w:color="D9D9D9"/>
-              <w:bottom w:val="single" w:sz="4" w:space="0" w:color="000000"/>
-              <w:right w:val="single" w:sz="4" w:space="0" w:color="000000"/>
-            </w:tcBorders>
-            <w:shd w:val="clear" w:color="auto" w:fill="auto"/>
-            <w:tcMar>
-              <w:top w:w="80" w:type="dxa"/>
-              <w:left w:w="80" w:type="dxa"/>
-              <w:bottom w:w="80" w:type="dxa"/>
-              <w:right w:w="80" w:type="dxa"/>
-            </w:tcMar>
-          </w:tcPr>
-          <w:p>
-            <w:r>
-              <w:rPr>
-                <w:rFonts w:ascii="Calibri" w:eastAsia="Calibri" w:hAnsi="Calibri" w:cs="Calibri"/>
-              </w:rPr>
-              <w:t>-</w:t>
-            </w:r>
-          </w:p>
-        </w:tc>
-      </w:tr>
     </w:tbl>
-    <w:p>
-      <w:pPr>
-        <w:widowControl w:val="0"/>
-        <w:spacing w:after="240"/>
-        <w:rPr>
-          <w:rFonts w:ascii="Calibri" w:eastAsia="Calibri" w:hAnsi="Calibri" w:cs="Calibri"/>
-          <w:b/>
-          <w:bCs/>
-        </w:rPr>
-      </w:pPr>
-    </w:p>
-    <w:p>
-      <w:pPr>
-        <w:widowControl w:val="0"/>
-        <w:spacing w:after="240"/>
-        <w:rPr>
-          <w:rFonts w:ascii="Calibri" w:eastAsia="Calibri" w:hAnsi="Calibri" w:cs="Calibri"/>
-          <w:b/>
-          <w:bCs/>
-        </w:rPr>
-      </w:pPr>
-    </w:p>
     <w:p>
       <w:pPr>
         <w:widowControl w:val="0"/>
@@ -12808,21 +12824,31 @@
               <w:rPr>
                 <w:rFonts w:ascii="Calibri" w:eastAsia="Calibri" w:hAnsi="Calibri" w:cs="Calibri"/>
               </w:rPr>
-              <w:t xml:space="preserve">Eine </w:t>
-            </w:r>
-            <w:proofErr w:type="gramStart"/>
-            <w:r>
-              <w:rPr>
-                <w:rFonts w:ascii="Calibri" w:eastAsia="Calibri" w:hAnsi="Calibri" w:cs="Calibri"/>
-              </w:rPr>
-              <w:t>Aufnahme für eine neue Lehrermemo</w:t>
-            </w:r>
-            <w:proofErr w:type="gramEnd"/>
-            <w:r>
-              <w:rPr>
-                <w:rFonts w:ascii="Calibri" w:eastAsia="Calibri" w:hAnsi="Calibri" w:cs="Calibri"/>
-              </w:rPr>
-              <w:t xml:space="preserve"> wird gestartet.</w:t>
+              <w:t xml:space="preserve">Eine Aufnahme für eine neue </w:t>
+            </w:r>
+            <w:r>
+              <w:rPr>
+                <w:rFonts w:ascii="Calibri" w:eastAsia="Calibri" w:hAnsi="Calibri" w:cs="Calibri"/>
+              </w:rPr>
+              <w:t>Sprachmemo des Lehrers</w:t>
+            </w:r>
+            <w:r>
+              <w:rPr>
+                <w:rFonts w:ascii="Calibri" w:eastAsia="Calibri" w:hAnsi="Calibri" w:cs="Calibri"/>
+              </w:rPr>
+              <w:t xml:space="preserve"> </w:t>
+            </w:r>
+            <w:r>
+              <w:rPr>
+                <w:rFonts w:ascii="Calibri" w:eastAsia="Calibri" w:hAnsi="Calibri" w:cs="Calibri"/>
+              </w:rPr>
+              <w:t>wird</w:t>
+            </w:r>
+            <w:r>
+              <w:rPr>
+                <w:rFonts w:ascii="Calibri" w:eastAsia="Calibri" w:hAnsi="Calibri" w:cs="Calibri"/>
+              </w:rPr>
+              <w:t xml:space="preserve"> gestartet.</w:t>
             </w:r>
           </w:p>
         </w:tc>
@@ -12912,7 +12938,7 @@
           </w:tblCellMar>
         </w:tblPrEx>
         <w:trPr>
-          <w:trHeight w:val="850"/>
+          <w:trHeight w:val="666"/>
         </w:trPr>
         <w:tc>
           <w:tcPr>
@@ -12972,479 +12998,497 @@
               <w:rPr>
                 <w:rFonts w:ascii="Calibri" w:eastAsia="Calibri" w:hAnsi="Calibri" w:cs="Calibri"/>
               </w:rPr>
-              <w:t xml:space="preserve">Ein neues Objekt l: Lehrermemo wurde erzeugt und das Attribut </w:t>
-            </w:r>
+              <w:t>Der Recorder hat eine Aufnahme gestartet.</w:t>
+            </w:r>
+          </w:p>
+        </w:tc>
+      </w:tr>
+      <w:tr>
+        <w:tblPrEx>
+          <w:tblCellMar>
+            <w:top w:w="0" w:type="dxa"/>
+            <w:left w:w="0" w:type="dxa"/>
+            <w:bottom w:w="0" w:type="dxa"/>
+            <w:right w:w="0" w:type="dxa"/>
+          </w:tblCellMar>
+        </w:tblPrEx>
+        <w:trPr>
+          <w:trHeight w:val="290"/>
+        </w:trPr>
+        <w:tc>
+          <w:tcPr>
+            <w:tcW w:w="2093" w:type="dxa"/>
+            <w:tcBorders>
+              <w:top w:val="single" w:sz="4" w:space="0" w:color="D9D9D9"/>
+              <w:left w:val="single" w:sz="4" w:space="0" w:color="000000"/>
+              <w:bottom w:val="single" w:sz="4" w:space="0" w:color="D9D9D9"/>
+              <w:right w:val="single" w:sz="4" w:space="0" w:color="D9D9D9"/>
+            </w:tcBorders>
+            <w:shd w:val="clear" w:color="auto" w:fill="D9D9D9"/>
+            <w:tcMar>
+              <w:top w:w="80" w:type="dxa"/>
+              <w:left w:w="80" w:type="dxa"/>
+              <w:bottom w:w="80" w:type="dxa"/>
+              <w:right w:w="80" w:type="dxa"/>
+            </w:tcMar>
+          </w:tcPr>
+          <w:p>
+            <w:pPr>
+              <w:widowControl w:val="0"/>
+              <w:spacing w:after="240"/>
+            </w:pPr>
+            <w:r>
+              <w:rPr>
+                <w:rFonts w:ascii="Calibri" w:eastAsia="Calibri" w:hAnsi="Calibri" w:cs="Calibri"/>
+                <w:b/>
+                <w:bCs/>
+              </w:rPr>
+              <w:t>Ergebnisse</w:t>
+            </w:r>
+          </w:p>
+        </w:tc>
+        <w:tc>
+          <w:tcPr>
+            <w:tcW w:w="7529" w:type="dxa"/>
+            <w:tcBorders>
+              <w:top w:val="single" w:sz="4" w:space="0" w:color="D9D9D9"/>
+              <w:left w:val="single" w:sz="4" w:space="0" w:color="D9D9D9"/>
+              <w:bottom w:val="single" w:sz="4" w:space="0" w:color="D9D9D9"/>
+              <w:right w:val="single" w:sz="4" w:space="0" w:color="000000"/>
+            </w:tcBorders>
+            <w:shd w:val="clear" w:color="auto" w:fill="auto"/>
+            <w:tcMar>
+              <w:top w:w="80" w:type="dxa"/>
+              <w:left w:w="80" w:type="dxa"/>
+              <w:bottom w:w="80" w:type="dxa"/>
+              <w:right w:w="80" w:type="dxa"/>
+            </w:tcMar>
+          </w:tcPr>
+          <w:p>
+            <w:pPr>
+              <w:widowControl w:val="0"/>
+              <w:spacing w:after="240"/>
+            </w:pPr>
+            <w:r>
+              <w:rPr>
+                <w:rFonts w:ascii="Calibri" w:eastAsia="Calibri" w:hAnsi="Calibri" w:cs="Calibri"/>
+              </w:rPr>
+              <w:t>-</w:t>
+            </w:r>
+          </w:p>
+        </w:tc>
+      </w:tr>
+      <w:tr>
+        <w:tblPrEx>
+          <w:tblCellMar>
+            <w:top w:w="0" w:type="dxa"/>
+            <w:left w:w="0" w:type="dxa"/>
+            <w:bottom w:w="0" w:type="dxa"/>
+            <w:right w:w="0" w:type="dxa"/>
+          </w:tblCellMar>
+        </w:tblPrEx>
+        <w:trPr>
+          <w:trHeight w:val="290"/>
+        </w:trPr>
+        <w:tc>
+          <w:tcPr>
+            <w:tcW w:w="2093" w:type="dxa"/>
+            <w:tcBorders>
+              <w:top w:val="single" w:sz="4" w:space="0" w:color="D9D9D9"/>
+              <w:left w:val="single" w:sz="4" w:space="0" w:color="000000"/>
+              <w:bottom w:val="single" w:sz="4" w:space="0" w:color="D9D9D9"/>
+              <w:right w:val="single" w:sz="4" w:space="0" w:color="D9D9D9"/>
+            </w:tcBorders>
+            <w:shd w:val="clear" w:color="auto" w:fill="D9D9D9"/>
+            <w:tcMar>
+              <w:top w:w="80" w:type="dxa"/>
+              <w:left w:w="80" w:type="dxa"/>
+              <w:bottom w:w="80" w:type="dxa"/>
+              <w:right w:w="80" w:type="dxa"/>
+            </w:tcMar>
+          </w:tcPr>
+          <w:p>
+            <w:pPr>
+              <w:widowControl w:val="0"/>
+              <w:spacing w:after="240"/>
+            </w:pPr>
+            <w:r>
+              <w:rPr>
+                <w:rFonts w:ascii="Calibri" w:eastAsia="Calibri" w:hAnsi="Calibri" w:cs="Calibri"/>
+                <w:b/>
+                <w:bCs/>
+              </w:rPr>
+              <w:t>Ausnahmen</w:t>
+            </w:r>
+          </w:p>
+        </w:tc>
+        <w:tc>
+          <w:tcPr>
+            <w:tcW w:w="7529" w:type="dxa"/>
+            <w:tcBorders>
+              <w:top w:val="single" w:sz="4" w:space="0" w:color="D9D9D9"/>
+              <w:left w:val="single" w:sz="4" w:space="0" w:color="D9D9D9"/>
+              <w:bottom w:val="single" w:sz="4" w:space="0" w:color="D9D9D9"/>
+              <w:right w:val="single" w:sz="4" w:space="0" w:color="000000"/>
+            </w:tcBorders>
+            <w:shd w:val="clear" w:color="auto" w:fill="auto"/>
+            <w:tcMar>
+              <w:top w:w="80" w:type="dxa"/>
+              <w:left w:w="80" w:type="dxa"/>
+              <w:bottom w:w="80" w:type="dxa"/>
+              <w:right w:w="80" w:type="dxa"/>
+            </w:tcMar>
+          </w:tcPr>
+          <w:p>
+            <w:pPr>
+              <w:widowControl w:val="0"/>
+              <w:spacing w:after="240"/>
+            </w:pPr>
+            <w:r>
+              <w:rPr>
+                <w:rFonts w:ascii="Calibri" w:eastAsia="Calibri" w:hAnsi="Calibri" w:cs="Calibri"/>
+              </w:rPr>
+              <w:t>Probleme bei der Kommunikation mit dem Recorder.</w:t>
+            </w:r>
+          </w:p>
+        </w:tc>
+      </w:tr>
+      <w:tr>
+        <w:tblPrEx>
+          <w:tblCellMar>
+            <w:top w:w="0" w:type="dxa"/>
+            <w:left w:w="0" w:type="dxa"/>
+            <w:bottom w:w="0" w:type="dxa"/>
+            <w:right w:w="0" w:type="dxa"/>
+          </w:tblCellMar>
+        </w:tblPrEx>
+        <w:trPr>
+          <w:trHeight w:val="290"/>
+        </w:trPr>
+        <w:tc>
+          <w:tcPr>
+            <w:tcW w:w="2093" w:type="dxa"/>
+            <w:tcBorders>
+              <w:top w:val="single" w:sz="4" w:space="0" w:color="D9D9D9"/>
+              <w:left w:val="single" w:sz="4" w:space="0" w:color="000000"/>
+              <w:bottom w:val="single" w:sz="4" w:space="0" w:color="D9D9D9"/>
+              <w:right w:val="single" w:sz="4" w:space="0" w:color="D9D9D9"/>
+            </w:tcBorders>
+            <w:shd w:val="clear" w:color="auto" w:fill="D9D9D9"/>
+            <w:tcMar>
+              <w:top w:w="80" w:type="dxa"/>
+              <w:left w:w="80" w:type="dxa"/>
+              <w:bottom w:w="80" w:type="dxa"/>
+              <w:right w:w="80" w:type="dxa"/>
+            </w:tcMar>
+          </w:tcPr>
+          <w:p>
+            <w:pPr>
+              <w:widowControl w:val="0"/>
+              <w:spacing w:after="240"/>
+            </w:pPr>
+            <w:r>
+              <w:rPr>
+                <w:rFonts w:ascii="Calibri" w:eastAsia="Calibri" w:hAnsi="Calibri" w:cs="Calibri"/>
+                <w:b/>
+                <w:bCs/>
+              </w:rPr>
+              <w:t>Ausgaben</w:t>
+            </w:r>
+          </w:p>
+        </w:tc>
+        <w:tc>
+          <w:tcPr>
+            <w:tcW w:w="7529" w:type="dxa"/>
+            <w:tcBorders>
+              <w:top w:val="single" w:sz="4" w:space="0" w:color="D9D9D9"/>
+              <w:left w:val="single" w:sz="4" w:space="0" w:color="D9D9D9"/>
+              <w:bottom w:val="single" w:sz="4" w:space="0" w:color="D9D9D9"/>
+              <w:right w:val="single" w:sz="4" w:space="0" w:color="000000"/>
+            </w:tcBorders>
+            <w:shd w:val="clear" w:color="auto" w:fill="auto"/>
+            <w:tcMar>
+              <w:top w:w="80" w:type="dxa"/>
+              <w:left w:w="80" w:type="dxa"/>
+              <w:bottom w:w="80" w:type="dxa"/>
+              <w:right w:w="80" w:type="dxa"/>
+            </w:tcMar>
+          </w:tcPr>
+          <w:p>
+            <w:pPr>
+              <w:widowControl w:val="0"/>
+              <w:spacing w:after="240"/>
+            </w:pPr>
+            <w:r>
+              <w:rPr>
+                <w:rFonts w:ascii="Calibri" w:eastAsia="Calibri" w:hAnsi="Calibri" w:cs="Calibri"/>
+              </w:rPr>
+              <w:t>-</w:t>
+            </w:r>
+          </w:p>
+        </w:tc>
+      </w:tr>
+      <w:tr>
+        <w:tblPrEx>
+          <w:tblCellMar>
+            <w:top w:w="0" w:type="dxa"/>
+            <w:left w:w="0" w:type="dxa"/>
+            <w:bottom w:w="0" w:type="dxa"/>
+            <w:right w:w="0" w:type="dxa"/>
+          </w:tblCellMar>
+        </w:tblPrEx>
+        <w:trPr>
+          <w:trHeight w:val="290"/>
+        </w:trPr>
+        <w:tc>
+          <w:tcPr>
+            <w:tcW w:w="2093" w:type="dxa"/>
+            <w:tcBorders>
+              <w:top w:val="single" w:sz="4" w:space="0" w:color="D9D9D9"/>
+              <w:left w:val="single" w:sz="4" w:space="0" w:color="000000"/>
+              <w:bottom w:val="single" w:sz="4" w:space="0" w:color="D9D9D9"/>
+              <w:right w:val="single" w:sz="4" w:space="0" w:color="D9D9D9"/>
+            </w:tcBorders>
+            <w:shd w:val="clear" w:color="auto" w:fill="D9D9D9"/>
+            <w:tcMar>
+              <w:top w:w="80" w:type="dxa"/>
+              <w:left w:w="80" w:type="dxa"/>
+              <w:bottom w:w="80" w:type="dxa"/>
+              <w:right w:w="80" w:type="dxa"/>
+            </w:tcMar>
+          </w:tcPr>
+          <w:p>
+            <w:pPr>
+              <w:widowControl w:val="0"/>
+              <w:spacing w:after="240"/>
+            </w:pPr>
+            <w:r>
+              <w:rPr>
+                <w:rFonts w:ascii="Calibri" w:eastAsia="Calibri" w:hAnsi="Calibri" w:cs="Calibri"/>
+                <w:b/>
+                <w:bCs/>
+              </w:rPr>
+              <w:t>Typ</w:t>
+            </w:r>
+          </w:p>
+        </w:tc>
+        <w:tc>
+          <w:tcPr>
+            <w:tcW w:w="7529" w:type="dxa"/>
+            <w:tcBorders>
+              <w:top w:val="single" w:sz="4" w:space="0" w:color="D9D9D9"/>
+              <w:left w:val="single" w:sz="4" w:space="0" w:color="D9D9D9"/>
+              <w:bottom w:val="single" w:sz="4" w:space="0" w:color="D9D9D9"/>
+              <w:right w:val="single" w:sz="4" w:space="0" w:color="000000"/>
+            </w:tcBorders>
+            <w:shd w:val="clear" w:color="auto" w:fill="auto"/>
+            <w:tcMar>
+              <w:top w:w="80" w:type="dxa"/>
+              <w:left w:w="80" w:type="dxa"/>
+              <w:bottom w:w="80" w:type="dxa"/>
+              <w:right w:w="80" w:type="dxa"/>
+            </w:tcMar>
+          </w:tcPr>
+          <w:p>
+            <w:pPr>
+              <w:widowControl w:val="0"/>
+              <w:spacing w:after="240"/>
+            </w:pPr>
+            <w:r>
+              <w:rPr>
+                <w:rFonts w:ascii="Calibri" w:eastAsia="Calibri" w:hAnsi="Calibri" w:cs="Calibri"/>
+              </w:rPr>
+              <w:t>Systemoperation</w:t>
+            </w:r>
+          </w:p>
+        </w:tc>
+      </w:tr>
+      <w:tr>
+        <w:tblPrEx>
+          <w:tblCellMar>
+            <w:top w:w="0" w:type="dxa"/>
+            <w:left w:w="0" w:type="dxa"/>
+            <w:bottom w:w="0" w:type="dxa"/>
+            <w:right w:w="0" w:type="dxa"/>
+          </w:tblCellMar>
+        </w:tblPrEx>
+        <w:trPr>
+          <w:trHeight w:val="290"/>
+        </w:trPr>
+        <w:tc>
+          <w:tcPr>
+            <w:tcW w:w="2093" w:type="dxa"/>
+            <w:tcBorders>
+              <w:top w:val="single" w:sz="4" w:space="0" w:color="D9D9D9"/>
+              <w:left w:val="single" w:sz="4" w:space="0" w:color="000000"/>
+              <w:bottom w:val="single" w:sz="4" w:space="0" w:color="D9D9D9"/>
+              <w:right w:val="single" w:sz="4" w:space="0" w:color="D9D9D9"/>
+            </w:tcBorders>
+            <w:shd w:val="clear" w:color="auto" w:fill="D9D9D9"/>
+            <w:tcMar>
+              <w:top w:w="80" w:type="dxa"/>
+              <w:left w:w="80" w:type="dxa"/>
+              <w:bottom w:w="80" w:type="dxa"/>
+              <w:right w:w="80" w:type="dxa"/>
+            </w:tcMar>
+          </w:tcPr>
+          <w:p>
+            <w:pPr>
+              <w:widowControl w:val="0"/>
+              <w:spacing w:after="240"/>
+            </w:pPr>
+            <w:r>
+              <w:rPr>
+                <w:rFonts w:ascii="Calibri" w:eastAsia="Calibri" w:hAnsi="Calibri" w:cs="Calibri"/>
+                <w:b/>
+                <w:bCs/>
+              </w:rPr>
+              <w:t>Querverweise</w:t>
+            </w:r>
+          </w:p>
+        </w:tc>
+        <w:tc>
+          <w:tcPr>
+            <w:tcW w:w="7529" w:type="dxa"/>
+            <w:tcBorders>
+              <w:top w:val="single" w:sz="4" w:space="0" w:color="D9D9D9"/>
+              <w:left w:val="single" w:sz="4" w:space="0" w:color="D9D9D9"/>
+              <w:bottom w:val="single" w:sz="4" w:space="0" w:color="D9D9D9"/>
+              <w:right w:val="single" w:sz="4" w:space="0" w:color="000000"/>
+            </w:tcBorders>
+            <w:shd w:val="clear" w:color="auto" w:fill="auto"/>
+            <w:tcMar>
+              <w:top w:w="80" w:type="dxa"/>
+              <w:left w:w="80" w:type="dxa"/>
+              <w:bottom w:w="80" w:type="dxa"/>
+              <w:right w:w="80" w:type="dxa"/>
+            </w:tcMar>
+          </w:tcPr>
+          <w:p>
+            <w:pPr>
+              <w:widowControl w:val="0"/>
+              <w:spacing w:after="240"/>
+            </w:pPr>
             <w:proofErr w:type="spellStart"/>
             <w:r>
               <w:rPr>
                 <w:rFonts w:ascii="Calibri" w:eastAsia="Calibri" w:hAnsi="Calibri" w:cs="Calibri"/>
               </w:rPr>
-              <w:t>erstellungszeit</w:t>
+              <w:t>Use</w:t>
             </w:r>
             <w:proofErr w:type="spellEnd"/>
             <w:r>
               <w:rPr>
                 <w:rFonts w:ascii="Calibri" w:eastAsia="Calibri" w:hAnsi="Calibri" w:cs="Calibri"/>
               </w:rPr>
-              <w:t xml:space="preserve"> wurde auf den Zeitpunkt des Methodenaufrufs gesetzt.</w:t>
-            </w:r>
-          </w:p>
-        </w:tc>
-      </w:tr>
-      <w:tr>
-        <w:tblPrEx>
-          <w:tblCellMar>
-            <w:top w:w="0" w:type="dxa"/>
-            <w:left w:w="0" w:type="dxa"/>
-            <w:bottom w:w="0" w:type="dxa"/>
-            <w:right w:w="0" w:type="dxa"/>
-          </w:tblCellMar>
-        </w:tblPrEx>
-        <w:trPr>
-          <w:trHeight w:val="290"/>
-        </w:trPr>
-        <w:tc>
-          <w:tcPr>
-            <w:tcW w:w="2093" w:type="dxa"/>
-            <w:tcBorders>
-              <w:top w:val="single" w:sz="4" w:space="0" w:color="D9D9D9"/>
-              <w:left w:val="single" w:sz="4" w:space="0" w:color="000000"/>
-              <w:bottom w:val="single" w:sz="4" w:space="0" w:color="D9D9D9"/>
-              <w:right w:val="single" w:sz="4" w:space="0" w:color="D9D9D9"/>
-            </w:tcBorders>
-            <w:shd w:val="clear" w:color="auto" w:fill="D9D9D9"/>
-            <w:tcMar>
-              <w:top w:w="80" w:type="dxa"/>
-              <w:left w:w="80" w:type="dxa"/>
-              <w:bottom w:w="80" w:type="dxa"/>
-              <w:right w:w="80" w:type="dxa"/>
-            </w:tcMar>
-          </w:tcPr>
-          <w:p>
-            <w:pPr>
-              <w:widowControl w:val="0"/>
-              <w:spacing w:after="240"/>
-            </w:pPr>
-            <w:r>
-              <w:rPr>
-                <w:rFonts w:ascii="Calibri" w:eastAsia="Calibri" w:hAnsi="Calibri" w:cs="Calibri"/>
-                <w:b/>
-                <w:bCs/>
-              </w:rPr>
-              <w:t>Ergebnisse</w:t>
-            </w:r>
-          </w:p>
-        </w:tc>
-        <w:tc>
-          <w:tcPr>
-            <w:tcW w:w="7529" w:type="dxa"/>
-            <w:tcBorders>
-              <w:top w:val="single" w:sz="4" w:space="0" w:color="D9D9D9"/>
-              <w:left w:val="single" w:sz="4" w:space="0" w:color="D9D9D9"/>
-              <w:bottom w:val="single" w:sz="4" w:space="0" w:color="D9D9D9"/>
-              <w:right w:val="single" w:sz="4" w:space="0" w:color="000000"/>
-            </w:tcBorders>
-            <w:shd w:val="clear" w:color="auto" w:fill="auto"/>
-            <w:tcMar>
-              <w:top w:w="80" w:type="dxa"/>
-              <w:left w:w="80" w:type="dxa"/>
-              <w:bottom w:w="80" w:type="dxa"/>
-              <w:right w:w="80" w:type="dxa"/>
-            </w:tcMar>
-          </w:tcPr>
-          <w:p>
-            <w:pPr>
-              <w:widowControl w:val="0"/>
-              <w:spacing w:after="240"/>
-            </w:pPr>
-            <w:r>
-              <w:rPr>
-                <w:rFonts w:ascii="Calibri" w:eastAsia="Calibri" w:hAnsi="Calibri" w:cs="Calibri"/>
-              </w:rPr>
-              <w:t>-</w:t>
-            </w:r>
-          </w:p>
-        </w:tc>
-      </w:tr>
-      <w:tr>
-        <w:tblPrEx>
-          <w:tblCellMar>
-            <w:top w:w="0" w:type="dxa"/>
-            <w:left w:w="0" w:type="dxa"/>
-            <w:bottom w:w="0" w:type="dxa"/>
-            <w:right w:w="0" w:type="dxa"/>
-          </w:tblCellMar>
-        </w:tblPrEx>
-        <w:trPr>
-          <w:trHeight w:val="290"/>
-        </w:trPr>
-        <w:tc>
-          <w:tcPr>
-            <w:tcW w:w="2093" w:type="dxa"/>
-            <w:tcBorders>
-              <w:top w:val="single" w:sz="4" w:space="0" w:color="D9D9D9"/>
-              <w:left w:val="single" w:sz="4" w:space="0" w:color="000000"/>
-              <w:bottom w:val="single" w:sz="4" w:space="0" w:color="D9D9D9"/>
-              <w:right w:val="single" w:sz="4" w:space="0" w:color="D9D9D9"/>
-            </w:tcBorders>
-            <w:shd w:val="clear" w:color="auto" w:fill="D9D9D9"/>
-            <w:tcMar>
-              <w:top w:w="80" w:type="dxa"/>
-              <w:left w:w="80" w:type="dxa"/>
-              <w:bottom w:w="80" w:type="dxa"/>
-              <w:right w:w="80" w:type="dxa"/>
-            </w:tcMar>
-          </w:tcPr>
-          <w:p>
-            <w:pPr>
-              <w:widowControl w:val="0"/>
-              <w:spacing w:after="240"/>
-            </w:pPr>
-            <w:r>
-              <w:rPr>
-                <w:rFonts w:ascii="Calibri" w:eastAsia="Calibri" w:hAnsi="Calibri" w:cs="Calibri"/>
-                <w:b/>
-                <w:bCs/>
-              </w:rPr>
-              <w:t>Ausnahmen</w:t>
-            </w:r>
-          </w:p>
-        </w:tc>
-        <w:tc>
-          <w:tcPr>
-            <w:tcW w:w="7529" w:type="dxa"/>
-            <w:tcBorders>
-              <w:top w:val="single" w:sz="4" w:space="0" w:color="D9D9D9"/>
-              <w:left w:val="single" w:sz="4" w:space="0" w:color="D9D9D9"/>
-              <w:bottom w:val="single" w:sz="4" w:space="0" w:color="D9D9D9"/>
-              <w:right w:val="single" w:sz="4" w:space="0" w:color="000000"/>
-            </w:tcBorders>
-            <w:shd w:val="clear" w:color="auto" w:fill="auto"/>
-            <w:tcMar>
-              <w:top w:w="80" w:type="dxa"/>
-              <w:left w:w="80" w:type="dxa"/>
-              <w:bottom w:w="80" w:type="dxa"/>
-              <w:right w:w="80" w:type="dxa"/>
-            </w:tcMar>
-          </w:tcPr>
-          <w:p>
-            <w:pPr>
-              <w:widowControl w:val="0"/>
-              <w:spacing w:after="240"/>
-            </w:pPr>
-            <w:r>
-              <w:rPr>
-                <w:rFonts w:ascii="Calibri" w:eastAsia="Calibri" w:hAnsi="Calibri" w:cs="Calibri"/>
-              </w:rPr>
-              <w:t>Probleme bei der Kommunikation mit dem Recorder.</w:t>
-            </w:r>
-          </w:p>
-        </w:tc>
-      </w:tr>
-      <w:tr>
-        <w:tblPrEx>
-          <w:tblCellMar>
-            <w:top w:w="0" w:type="dxa"/>
-            <w:left w:w="0" w:type="dxa"/>
-            <w:bottom w:w="0" w:type="dxa"/>
-            <w:right w:w="0" w:type="dxa"/>
-          </w:tblCellMar>
-        </w:tblPrEx>
-        <w:trPr>
-          <w:trHeight w:val="290"/>
-        </w:trPr>
-        <w:tc>
-          <w:tcPr>
-            <w:tcW w:w="2093" w:type="dxa"/>
-            <w:tcBorders>
-              <w:top w:val="single" w:sz="4" w:space="0" w:color="D9D9D9"/>
-              <w:left w:val="single" w:sz="4" w:space="0" w:color="000000"/>
-              <w:bottom w:val="single" w:sz="4" w:space="0" w:color="D9D9D9"/>
-              <w:right w:val="single" w:sz="4" w:space="0" w:color="D9D9D9"/>
-            </w:tcBorders>
-            <w:shd w:val="clear" w:color="auto" w:fill="D9D9D9"/>
-            <w:tcMar>
-              <w:top w:w="80" w:type="dxa"/>
-              <w:left w:w="80" w:type="dxa"/>
-              <w:bottom w:w="80" w:type="dxa"/>
-              <w:right w:w="80" w:type="dxa"/>
-            </w:tcMar>
-          </w:tcPr>
-          <w:p>
-            <w:pPr>
-              <w:widowControl w:val="0"/>
-              <w:spacing w:after="240"/>
-            </w:pPr>
-            <w:r>
-              <w:rPr>
-                <w:rFonts w:ascii="Calibri" w:eastAsia="Calibri" w:hAnsi="Calibri" w:cs="Calibri"/>
-                <w:b/>
-                <w:bCs/>
-              </w:rPr>
-              <w:t>Ausgaben</w:t>
-            </w:r>
-          </w:p>
-        </w:tc>
-        <w:tc>
-          <w:tcPr>
-            <w:tcW w:w="7529" w:type="dxa"/>
-            <w:tcBorders>
-              <w:top w:val="single" w:sz="4" w:space="0" w:color="D9D9D9"/>
-              <w:left w:val="single" w:sz="4" w:space="0" w:color="D9D9D9"/>
-              <w:bottom w:val="single" w:sz="4" w:space="0" w:color="D9D9D9"/>
-              <w:right w:val="single" w:sz="4" w:space="0" w:color="000000"/>
-            </w:tcBorders>
-            <w:shd w:val="clear" w:color="auto" w:fill="auto"/>
-            <w:tcMar>
-              <w:top w:w="80" w:type="dxa"/>
-              <w:left w:w="80" w:type="dxa"/>
-              <w:bottom w:w="80" w:type="dxa"/>
-              <w:right w:w="80" w:type="dxa"/>
-            </w:tcMar>
-          </w:tcPr>
-          <w:p>
-            <w:pPr>
-              <w:widowControl w:val="0"/>
-              <w:spacing w:after="240"/>
-            </w:pPr>
-            <w:r>
-              <w:rPr>
-                <w:rFonts w:ascii="Calibri" w:eastAsia="Calibri" w:hAnsi="Calibri" w:cs="Calibri"/>
-              </w:rPr>
-              <w:t>-</w:t>
-            </w:r>
-          </w:p>
-        </w:tc>
-      </w:tr>
-      <w:tr>
-        <w:tblPrEx>
-          <w:tblCellMar>
-            <w:top w:w="0" w:type="dxa"/>
-            <w:left w:w="0" w:type="dxa"/>
-            <w:bottom w:w="0" w:type="dxa"/>
-            <w:right w:w="0" w:type="dxa"/>
-          </w:tblCellMar>
-        </w:tblPrEx>
-        <w:trPr>
-          <w:trHeight w:val="290"/>
-        </w:trPr>
-        <w:tc>
-          <w:tcPr>
-            <w:tcW w:w="2093" w:type="dxa"/>
-            <w:tcBorders>
-              <w:top w:val="single" w:sz="4" w:space="0" w:color="D9D9D9"/>
-              <w:left w:val="single" w:sz="4" w:space="0" w:color="000000"/>
-              <w:bottom w:val="single" w:sz="4" w:space="0" w:color="D9D9D9"/>
-              <w:right w:val="single" w:sz="4" w:space="0" w:color="D9D9D9"/>
-            </w:tcBorders>
-            <w:shd w:val="clear" w:color="auto" w:fill="D9D9D9"/>
-            <w:tcMar>
-              <w:top w:w="80" w:type="dxa"/>
-              <w:left w:w="80" w:type="dxa"/>
-              <w:bottom w:w="80" w:type="dxa"/>
-              <w:right w:w="80" w:type="dxa"/>
-            </w:tcMar>
-          </w:tcPr>
-          <w:p>
-            <w:pPr>
-              <w:widowControl w:val="0"/>
-              <w:spacing w:after="240"/>
-            </w:pPr>
-            <w:r>
-              <w:rPr>
-                <w:rFonts w:ascii="Calibri" w:eastAsia="Calibri" w:hAnsi="Calibri" w:cs="Calibri"/>
-                <w:b/>
-                <w:bCs/>
-              </w:rPr>
-              <w:t>Typ</w:t>
-            </w:r>
-          </w:p>
-        </w:tc>
-        <w:tc>
-          <w:tcPr>
-            <w:tcW w:w="7529" w:type="dxa"/>
-            <w:tcBorders>
-              <w:top w:val="single" w:sz="4" w:space="0" w:color="D9D9D9"/>
-              <w:left w:val="single" w:sz="4" w:space="0" w:color="D9D9D9"/>
-              <w:bottom w:val="single" w:sz="4" w:space="0" w:color="D9D9D9"/>
-              <w:right w:val="single" w:sz="4" w:space="0" w:color="000000"/>
-            </w:tcBorders>
-            <w:shd w:val="clear" w:color="auto" w:fill="auto"/>
-            <w:tcMar>
-              <w:top w:w="80" w:type="dxa"/>
-              <w:left w:w="80" w:type="dxa"/>
-              <w:bottom w:w="80" w:type="dxa"/>
-              <w:right w:w="80" w:type="dxa"/>
-            </w:tcMar>
-          </w:tcPr>
-          <w:p>
-            <w:pPr>
-              <w:widowControl w:val="0"/>
-              <w:spacing w:after="240"/>
-            </w:pPr>
-            <w:r>
-              <w:rPr>
-                <w:rFonts w:ascii="Calibri" w:eastAsia="Calibri" w:hAnsi="Calibri" w:cs="Calibri"/>
-              </w:rPr>
-              <w:t>Systemoperation</w:t>
-            </w:r>
-          </w:p>
-        </w:tc>
-      </w:tr>
-      <w:tr>
-        <w:tblPrEx>
-          <w:tblCellMar>
-            <w:top w:w="0" w:type="dxa"/>
-            <w:left w:w="0" w:type="dxa"/>
-            <w:bottom w:w="0" w:type="dxa"/>
-            <w:right w:w="0" w:type="dxa"/>
-          </w:tblCellMar>
-        </w:tblPrEx>
-        <w:trPr>
-          <w:trHeight w:val="290"/>
-        </w:trPr>
-        <w:tc>
-          <w:tcPr>
-            <w:tcW w:w="2093" w:type="dxa"/>
-            <w:tcBorders>
-              <w:top w:val="single" w:sz="4" w:space="0" w:color="D9D9D9"/>
-              <w:left w:val="single" w:sz="4" w:space="0" w:color="000000"/>
-              <w:bottom w:val="single" w:sz="4" w:space="0" w:color="D9D9D9"/>
-              <w:right w:val="single" w:sz="4" w:space="0" w:color="D9D9D9"/>
-            </w:tcBorders>
-            <w:shd w:val="clear" w:color="auto" w:fill="D9D9D9"/>
-            <w:tcMar>
-              <w:top w:w="80" w:type="dxa"/>
-              <w:left w:w="80" w:type="dxa"/>
-              <w:bottom w:w="80" w:type="dxa"/>
-              <w:right w:w="80" w:type="dxa"/>
-            </w:tcMar>
-          </w:tcPr>
-          <w:p>
-            <w:pPr>
-              <w:widowControl w:val="0"/>
-              <w:spacing w:after="240"/>
-            </w:pPr>
-            <w:r>
-              <w:rPr>
-                <w:rFonts w:ascii="Calibri" w:eastAsia="Calibri" w:hAnsi="Calibri" w:cs="Calibri"/>
-                <w:b/>
-                <w:bCs/>
-              </w:rPr>
-              <w:t>Querverweise</w:t>
-            </w:r>
-          </w:p>
-        </w:tc>
-        <w:tc>
-          <w:tcPr>
-            <w:tcW w:w="7529" w:type="dxa"/>
-            <w:tcBorders>
-              <w:top w:val="single" w:sz="4" w:space="0" w:color="D9D9D9"/>
-              <w:left w:val="single" w:sz="4" w:space="0" w:color="D9D9D9"/>
-              <w:bottom w:val="single" w:sz="4" w:space="0" w:color="D9D9D9"/>
-              <w:right w:val="single" w:sz="4" w:space="0" w:color="000000"/>
-            </w:tcBorders>
-            <w:shd w:val="clear" w:color="auto" w:fill="auto"/>
-            <w:tcMar>
-              <w:top w:w="80" w:type="dxa"/>
-              <w:left w:w="80" w:type="dxa"/>
-              <w:bottom w:w="80" w:type="dxa"/>
-              <w:right w:w="80" w:type="dxa"/>
-            </w:tcMar>
-          </w:tcPr>
-          <w:p>
-            <w:pPr>
-              <w:widowControl w:val="0"/>
-              <w:spacing w:after="240"/>
-            </w:pPr>
+              <w:t xml:space="preserve"> Case „Einsprechen eines Textes durch Lehrer“</w:t>
+            </w:r>
+          </w:p>
+        </w:tc>
+      </w:tr>
+      <w:tr>
+        <w:tblPrEx>
+          <w:tblCellMar>
+            <w:top w:w="0" w:type="dxa"/>
+            <w:left w:w="0" w:type="dxa"/>
+            <w:bottom w:w="0" w:type="dxa"/>
+            <w:right w:w="0" w:type="dxa"/>
+          </w:tblCellMar>
+        </w:tblPrEx>
+        <w:trPr>
+          <w:trHeight w:val="570"/>
+        </w:trPr>
+        <w:tc>
+          <w:tcPr>
+            <w:tcW w:w="2093" w:type="dxa"/>
+            <w:tcBorders>
+              <w:top w:val="single" w:sz="4" w:space="0" w:color="D9D9D9"/>
+              <w:left w:val="single" w:sz="4" w:space="0" w:color="000000"/>
+              <w:bottom w:val="single" w:sz="4" w:space="0" w:color="000000"/>
+              <w:right w:val="single" w:sz="4" w:space="0" w:color="D9D9D9"/>
+            </w:tcBorders>
+            <w:shd w:val="clear" w:color="auto" w:fill="D9D9D9"/>
+            <w:tcMar>
+              <w:top w:w="80" w:type="dxa"/>
+              <w:left w:w="80" w:type="dxa"/>
+              <w:bottom w:w="80" w:type="dxa"/>
+              <w:right w:w="80" w:type="dxa"/>
+            </w:tcMar>
+          </w:tcPr>
+          <w:p>
+            <w:pPr>
+              <w:widowControl w:val="0"/>
+              <w:spacing w:after="240"/>
+            </w:pPr>
+            <w:r>
+              <w:rPr>
+                <w:rFonts w:ascii="Calibri" w:eastAsia="Calibri" w:hAnsi="Calibri" w:cs="Calibri"/>
+                <w:b/>
+                <w:bCs/>
+              </w:rPr>
+              <w:t>Anmerkungen</w:t>
+            </w:r>
+          </w:p>
+        </w:tc>
+        <w:tc>
+          <w:tcPr>
+            <w:tcW w:w="7529" w:type="dxa"/>
+            <w:tcBorders>
+              <w:top w:val="single" w:sz="4" w:space="0" w:color="D9D9D9"/>
+              <w:left w:val="single" w:sz="4" w:space="0" w:color="D9D9D9"/>
+              <w:bottom w:val="single" w:sz="4" w:space="0" w:color="000000"/>
+              <w:right w:val="single" w:sz="4" w:space="0" w:color="000000"/>
+            </w:tcBorders>
+            <w:shd w:val="clear" w:color="auto" w:fill="auto"/>
+            <w:tcMar>
+              <w:top w:w="80" w:type="dxa"/>
+              <w:left w:w="80" w:type="dxa"/>
+              <w:bottom w:w="80" w:type="dxa"/>
+              <w:right w:w="80" w:type="dxa"/>
+            </w:tcMar>
+          </w:tcPr>
+          <w:p>
+            <w:pPr>
+              <w:widowControl w:val="0"/>
+              <w:spacing w:after="240"/>
+            </w:pPr>
+            <w:r>
+              <w:rPr>
+                <w:rFonts w:ascii="Calibri" w:eastAsia="Calibri" w:hAnsi="Calibri" w:cs="Calibri"/>
+              </w:rPr>
+              <w:t xml:space="preserve">Die Objekte vom Typ Recording und </w:t>
+            </w:r>
             <w:proofErr w:type="spellStart"/>
             <w:r>
               <w:rPr>
                 <w:rFonts w:ascii="Calibri" w:eastAsia="Calibri" w:hAnsi="Calibri" w:cs="Calibri"/>
               </w:rPr>
-              <w:t>Use</w:t>
+              <w:t>TeacherMemo</w:t>
             </w:r>
             <w:proofErr w:type="spellEnd"/>
             <w:r>
               <w:rPr>
                 <w:rFonts w:ascii="Calibri" w:eastAsia="Calibri" w:hAnsi="Calibri" w:cs="Calibri"/>
               </w:rPr>
-              <w:t xml:space="preserve"> Case „Einsprechen eines Textes durch Lehrer“</w:t>
-            </w:r>
-          </w:p>
-        </w:tc>
-      </w:tr>
-      <w:tr>
-        <w:tblPrEx>
-          <w:tblCellMar>
-            <w:top w:w="0" w:type="dxa"/>
-            <w:left w:w="0" w:type="dxa"/>
-            <w:bottom w:w="0" w:type="dxa"/>
-            <w:right w:w="0" w:type="dxa"/>
-          </w:tblCellMar>
-        </w:tblPrEx>
-        <w:trPr>
-          <w:trHeight w:val="570"/>
-        </w:trPr>
-        <w:tc>
-          <w:tcPr>
-            <w:tcW w:w="2093" w:type="dxa"/>
-            <w:tcBorders>
-              <w:top w:val="single" w:sz="4" w:space="0" w:color="D9D9D9"/>
-              <w:left w:val="single" w:sz="4" w:space="0" w:color="000000"/>
-              <w:bottom w:val="single" w:sz="4" w:space="0" w:color="000000"/>
-              <w:right w:val="single" w:sz="4" w:space="0" w:color="D9D9D9"/>
-            </w:tcBorders>
-            <w:shd w:val="clear" w:color="auto" w:fill="D9D9D9"/>
-            <w:tcMar>
-              <w:top w:w="80" w:type="dxa"/>
-              <w:left w:w="80" w:type="dxa"/>
-              <w:bottom w:w="80" w:type="dxa"/>
-              <w:right w:w="80" w:type="dxa"/>
-            </w:tcMar>
-          </w:tcPr>
-          <w:p>
-            <w:pPr>
-              <w:widowControl w:val="0"/>
-              <w:spacing w:after="240"/>
-            </w:pPr>
-            <w:r>
-              <w:rPr>
-                <w:rFonts w:ascii="Calibri" w:eastAsia="Calibri" w:hAnsi="Calibri" w:cs="Calibri"/>
-                <w:b/>
-                <w:bCs/>
-              </w:rPr>
-              <w:t>Anmerkungen</w:t>
-            </w:r>
-          </w:p>
-        </w:tc>
-        <w:tc>
-          <w:tcPr>
-            <w:tcW w:w="7529" w:type="dxa"/>
-            <w:tcBorders>
-              <w:top w:val="single" w:sz="4" w:space="0" w:color="D9D9D9"/>
-              <w:left w:val="single" w:sz="4" w:space="0" w:color="D9D9D9"/>
-              <w:bottom w:val="single" w:sz="4" w:space="0" w:color="000000"/>
-              <w:right w:val="single" w:sz="4" w:space="0" w:color="000000"/>
-            </w:tcBorders>
-            <w:shd w:val="clear" w:color="auto" w:fill="auto"/>
-            <w:tcMar>
-              <w:top w:w="80" w:type="dxa"/>
-              <w:left w:w="80" w:type="dxa"/>
-              <w:bottom w:w="80" w:type="dxa"/>
-              <w:right w:w="80" w:type="dxa"/>
-            </w:tcMar>
-          </w:tcPr>
-          <w:p>
-            <w:pPr>
-              <w:widowControl w:val="0"/>
-              <w:spacing w:after="240"/>
-            </w:pPr>
-            <w:r>
-              <w:rPr>
-                <w:rFonts w:ascii="Calibri" w:eastAsia="Calibri" w:hAnsi="Calibri" w:cs="Calibri"/>
-              </w:rPr>
-              <w:t>Das Objekt Lehrermemo wird erst beim Aufruf von beenden zurückgegeben</w:t>
+              <w:t xml:space="preserve"> werden erst</w:t>
+            </w:r>
+            <w:r>
+              <w:rPr>
+                <w:rFonts w:ascii="Calibri" w:eastAsia="Calibri" w:hAnsi="Calibri" w:cs="Calibri"/>
+              </w:rPr>
+              <w:t xml:space="preserve"> beim B</w:t>
+            </w:r>
+            <w:r>
+              <w:rPr>
+                <w:rFonts w:ascii="Calibri" w:eastAsia="Calibri" w:hAnsi="Calibri" w:cs="Calibri"/>
+              </w:rPr>
+              <w:t>eenden zurückgegeben</w:t>
+            </w:r>
+            <w:r>
+              <w:rPr>
+                <w:rFonts w:ascii="Calibri" w:eastAsia="Calibri" w:hAnsi="Calibri" w:cs="Calibri"/>
+              </w:rPr>
+              <w:t>.</w:t>
             </w:r>
           </w:p>
         </w:tc>
@@ -13587,14 +13631,26 @@
               <w:rPr>
                 <w:rFonts w:ascii="Calibri" w:eastAsia="Calibri" w:hAnsi="Calibri" w:cs="Calibri"/>
               </w:rPr>
-              <w:t>endTeacherMemo</w:t>
+              <w:t>end</w:t>
+            </w:r>
+            <w:r>
+              <w:rPr>
+                <w:rFonts w:ascii="Calibri" w:eastAsia="Calibri" w:hAnsi="Calibri" w:cs="Calibri"/>
+              </w:rPr>
+              <w:t>TeacherMemo</w:t>
             </w:r>
             <w:proofErr w:type="spellEnd"/>
             <w:r>
               <w:rPr>
                 <w:rFonts w:ascii="Calibri" w:eastAsia="Calibri" w:hAnsi="Calibri" w:cs="Calibri"/>
               </w:rPr>
-              <w:t>() : Lehrermemo</w:t>
+              <w:t>(</w:t>
+            </w:r>
+            <w:r>
+              <w:rPr>
+                <w:rFonts w:ascii="Calibri" w:eastAsia="Calibri" w:hAnsi="Calibri" w:cs="Calibri"/>
+              </w:rPr>
+              <w:t>)</w:t>
             </w:r>
           </w:p>
         </w:tc>
@@ -13669,7 +13725,13 @@
               <w:rPr>
                 <w:rFonts w:ascii="Calibri" w:eastAsia="Calibri" w:hAnsi="Calibri" w:cs="Calibri"/>
               </w:rPr>
-              <w:t>Die aktuell laufende Aufnahme wird beendet.</w:t>
+              <w:t>Die aktuell laufende Aufnahme wird beendet</w:t>
+            </w:r>
+            <w:r>
+              <w:rPr>
+                <w:rFonts w:ascii="Calibri" w:eastAsia="Calibri" w:hAnsi="Calibri" w:cs="Calibri"/>
+              </w:rPr>
+              <w:t xml:space="preserve"> und lokal zwischengespeichert.</w:t>
             </w:r>
           </w:p>
         </w:tc>
@@ -13752,110 +13814,174 @@
               <w:rPr>
                 <w:rFonts w:ascii="Calibri" w:eastAsia="Calibri" w:hAnsi="Calibri" w:cs="Calibri"/>
               </w:rPr>
-              <w:t xml:space="preserve">() oder </w:t>
+              <w:t>()</w:t>
+            </w:r>
+            <w:r>
+              <w:rPr>
+                <w:rFonts w:ascii="Calibri" w:eastAsia="Calibri" w:hAnsi="Calibri" w:cs="Calibri"/>
+              </w:rPr>
+              <w:t xml:space="preserve"> </w:t>
+            </w:r>
+            <w:r>
+              <w:rPr>
+                <w:rFonts w:ascii="Calibri" w:eastAsia="Calibri" w:hAnsi="Calibri" w:cs="Calibri"/>
+              </w:rPr>
+              <w:t xml:space="preserve">wurde </w:t>
+            </w:r>
+            <w:r>
+              <w:rPr>
+                <w:rFonts w:ascii="Calibri" w:eastAsia="Calibri" w:hAnsi="Calibri" w:cs="Calibri"/>
+              </w:rPr>
+              <w:t xml:space="preserve">erfolgreich </w:t>
+            </w:r>
+            <w:r>
+              <w:rPr>
+                <w:rFonts w:ascii="Calibri" w:eastAsia="Calibri" w:hAnsi="Calibri" w:cs="Calibri"/>
+              </w:rPr>
+              <w:t xml:space="preserve">aufgerufen und </w:t>
+            </w:r>
+            <w:r>
+              <w:rPr>
+                <w:rFonts w:ascii="Calibri" w:eastAsia="Calibri" w:hAnsi="Calibri" w:cs="Calibri"/>
+              </w:rPr>
+              <w:t xml:space="preserve">bisher </w:t>
+            </w:r>
+            <w:r>
+              <w:rPr>
+                <w:rFonts w:ascii="Calibri" w:eastAsia="Calibri" w:hAnsi="Calibri" w:cs="Calibri"/>
+              </w:rPr>
+              <w:t>noch nicht beendet.</w:t>
+            </w:r>
+          </w:p>
+        </w:tc>
+      </w:tr>
+      <w:tr>
+        <w:tblPrEx>
+          <w:tblCellMar>
+            <w:top w:w="0" w:type="dxa"/>
+            <w:left w:w="0" w:type="dxa"/>
+            <w:bottom w:w="0" w:type="dxa"/>
+            <w:right w:w="0" w:type="dxa"/>
+          </w:tblCellMar>
+        </w:tblPrEx>
+        <w:trPr>
+          <w:trHeight w:val="850"/>
+        </w:trPr>
+        <w:tc>
+          <w:tcPr>
+            <w:tcW w:w="2093" w:type="dxa"/>
+            <w:tcBorders>
+              <w:top w:val="single" w:sz="4" w:space="0" w:color="D9D9D9"/>
+              <w:left w:val="single" w:sz="4" w:space="0" w:color="000000"/>
+              <w:bottom w:val="single" w:sz="4" w:space="0" w:color="D9D9D9"/>
+              <w:right w:val="single" w:sz="4" w:space="0" w:color="D9D9D9"/>
+            </w:tcBorders>
+            <w:shd w:val="clear" w:color="auto" w:fill="D9D9D9"/>
+            <w:tcMar>
+              <w:top w:w="80" w:type="dxa"/>
+              <w:left w:w="80" w:type="dxa"/>
+              <w:bottom w:w="80" w:type="dxa"/>
+              <w:right w:w="80" w:type="dxa"/>
+            </w:tcMar>
+          </w:tcPr>
+          <w:p>
+            <w:pPr>
+              <w:widowControl w:val="0"/>
+              <w:spacing w:after="240"/>
+            </w:pPr>
+            <w:r>
+              <w:rPr>
+                <w:rFonts w:ascii="Calibri" w:eastAsia="Calibri" w:hAnsi="Calibri" w:cs="Calibri"/>
+                <w:b/>
+                <w:bCs/>
+              </w:rPr>
+              <w:t>Nachbedingung</w:t>
+            </w:r>
+          </w:p>
+        </w:tc>
+        <w:tc>
+          <w:tcPr>
+            <w:tcW w:w="7529" w:type="dxa"/>
+            <w:tcBorders>
+              <w:top w:val="single" w:sz="4" w:space="0" w:color="D9D9D9"/>
+              <w:left w:val="single" w:sz="4" w:space="0" w:color="D9D9D9"/>
+              <w:bottom w:val="single" w:sz="4" w:space="0" w:color="D9D9D9"/>
+              <w:right w:val="single" w:sz="4" w:space="0" w:color="000000"/>
+            </w:tcBorders>
+            <w:shd w:val="clear" w:color="auto" w:fill="auto"/>
+            <w:tcMar>
+              <w:top w:w="80" w:type="dxa"/>
+              <w:left w:w="80" w:type="dxa"/>
+              <w:bottom w:w="80" w:type="dxa"/>
+              <w:right w:w="80" w:type="dxa"/>
+            </w:tcMar>
+          </w:tcPr>
+          <w:p>
+            <w:pPr>
+              <w:widowControl w:val="0"/>
+              <w:spacing w:after="240"/>
+            </w:pPr>
+            <w:r>
+              <w:rPr>
+                <w:rFonts w:ascii="Calibri" w:eastAsia="Calibri" w:hAnsi="Calibri" w:cs="Calibri"/>
+              </w:rPr>
+              <w:t xml:space="preserve">Ein die Aufnahme repräsentierendes Objekt r: Recording wurde erzeugt und die Attribute </w:t>
             </w:r>
             <w:proofErr w:type="spellStart"/>
             <w:r>
               <w:rPr>
                 <w:rFonts w:ascii="Calibri" w:eastAsia="Calibri" w:hAnsi="Calibri" w:cs="Calibri"/>
               </w:rPr>
-              <w:t>restartTeacherMemo</w:t>
+              <w:t>duration</w:t>
             </w:r>
             <w:proofErr w:type="spellEnd"/>
             <w:r>
               <w:rPr>
                 <w:rFonts w:ascii="Calibri" w:eastAsia="Calibri" w:hAnsi="Calibri" w:cs="Calibri"/>
               </w:rPr>
-              <w:t>() wurde aufgerufen und noch nicht beendet.</w:t>
-            </w:r>
-          </w:p>
-        </w:tc>
-      </w:tr>
-      <w:tr>
-        <w:tblPrEx>
-          <w:tblCellMar>
-            <w:top w:w="0" w:type="dxa"/>
-            <w:left w:w="0" w:type="dxa"/>
-            <w:bottom w:w="0" w:type="dxa"/>
-            <w:right w:w="0" w:type="dxa"/>
-          </w:tblCellMar>
-        </w:tblPrEx>
-        <w:trPr>
-          <w:trHeight w:val="850"/>
-        </w:trPr>
-        <w:tc>
-          <w:tcPr>
-            <w:tcW w:w="2093" w:type="dxa"/>
-            <w:tcBorders>
-              <w:top w:val="single" w:sz="4" w:space="0" w:color="D9D9D9"/>
-              <w:left w:val="single" w:sz="4" w:space="0" w:color="000000"/>
-              <w:bottom w:val="single" w:sz="4" w:space="0" w:color="D9D9D9"/>
-              <w:right w:val="single" w:sz="4" w:space="0" w:color="D9D9D9"/>
-            </w:tcBorders>
-            <w:shd w:val="clear" w:color="auto" w:fill="D9D9D9"/>
-            <w:tcMar>
-              <w:top w:w="80" w:type="dxa"/>
-              <w:left w:w="80" w:type="dxa"/>
-              <w:bottom w:w="80" w:type="dxa"/>
-              <w:right w:w="80" w:type="dxa"/>
-            </w:tcMar>
-          </w:tcPr>
-          <w:p>
-            <w:pPr>
-              <w:widowControl w:val="0"/>
-              <w:spacing w:after="240"/>
-            </w:pPr>
-            <w:r>
-              <w:rPr>
-                <w:rFonts w:ascii="Calibri" w:eastAsia="Calibri" w:hAnsi="Calibri" w:cs="Calibri"/>
-                <w:b/>
-                <w:bCs/>
-              </w:rPr>
-              <w:t>Nachbedingung</w:t>
-            </w:r>
-          </w:p>
-        </w:tc>
-        <w:tc>
-          <w:tcPr>
-            <w:tcW w:w="7529" w:type="dxa"/>
-            <w:tcBorders>
-              <w:top w:val="single" w:sz="4" w:space="0" w:color="D9D9D9"/>
-              <w:left w:val="single" w:sz="4" w:space="0" w:color="D9D9D9"/>
-              <w:bottom w:val="single" w:sz="4" w:space="0" w:color="D9D9D9"/>
-              <w:right w:val="single" w:sz="4" w:space="0" w:color="000000"/>
-            </w:tcBorders>
-            <w:shd w:val="clear" w:color="auto" w:fill="auto"/>
-            <w:tcMar>
-              <w:top w:w="80" w:type="dxa"/>
-              <w:left w:w="80" w:type="dxa"/>
-              <w:bottom w:w="80" w:type="dxa"/>
-              <w:right w:w="80" w:type="dxa"/>
-            </w:tcMar>
-          </w:tcPr>
-          <w:p>
-            <w:pPr>
-              <w:widowControl w:val="0"/>
-              <w:spacing w:after="240"/>
-            </w:pPr>
-            <w:r>
-              <w:rPr>
-                <w:rFonts w:ascii="Calibri" w:eastAsia="Calibri" w:hAnsi="Calibri" w:cs="Calibri"/>
-              </w:rPr>
-              <w:t>Das Objekt l: Lehrermemo, das beim Start der Aufnahme erzeugt wurde</w:t>
-            </w:r>
-            <w:proofErr w:type="gramStart"/>
-            <w:r>
-              <w:rPr>
-                <w:rFonts w:ascii="Calibri" w:eastAsia="Calibri" w:hAnsi="Calibri" w:cs="Calibri"/>
-              </w:rPr>
-              <w:t>, erhält</w:t>
-            </w:r>
-            <w:proofErr w:type="gramEnd"/>
-            <w:r>
-              <w:rPr>
-                <w:rFonts w:ascii="Calibri" w:eastAsia="Calibri" w:hAnsi="Calibri" w:cs="Calibri"/>
-              </w:rPr>
-              <w:t xml:space="preserve"> einen Verweis auf die physische Aufnahme und das Attribut länge wird entsprechend korrekt gesetzt.</w:t>
+              <w:t xml:space="preserve"> und </w:t>
+            </w:r>
+            <w:proofErr w:type="spellStart"/>
+            <w:r>
+              <w:rPr>
+                <w:rFonts w:ascii="Calibri" w:eastAsia="Calibri" w:hAnsi="Calibri" w:cs="Calibri"/>
+              </w:rPr>
+              <w:t>creationTime</w:t>
+            </w:r>
+            <w:proofErr w:type="spellEnd"/>
+            <w:r>
+              <w:rPr>
+                <w:rFonts w:ascii="Calibri" w:eastAsia="Calibri" w:hAnsi="Calibri" w:cs="Calibri"/>
+              </w:rPr>
+              <w:t xml:space="preserve"> korrekt gesetzt. Ein Objekt </w:t>
+            </w:r>
+            <w:proofErr w:type="spellStart"/>
+            <w:r>
+              <w:rPr>
+                <w:rFonts w:ascii="Calibri" w:eastAsia="Calibri" w:hAnsi="Calibri" w:cs="Calibri"/>
+              </w:rPr>
+              <w:t>memo</w:t>
+            </w:r>
+            <w:proofErr w:type="spellEnd"/>
+            <w:r>
+              <w:rPr>
+                <w:rFonts w:ascii="Calibri" w:eastAsia="Calibri" w:hAnsi="Calibri" w:cs="Calibri"/>
+              </w:rPr>
+              <w:t xml:space="preserve">: </w:t>
+            </w:r>
+            <w:proofErr w:type="spellStart"/>
+            <w:r>
+              <w:rPr>
+                <w:rFonts w:ascii="Calibri" w:eastAsia="Calibri" w:hAnsi="Calibri" w:cs="Calibri"/>
+              </w:rPr>
+              <w:t>TeacherMemo</w:t>
+            </w:r>
+            <w:proofErr w:type="spellEnd"/>
+            <w:r>
+              <w:rPr>
+                <w:rFonts w:ascii="Calibri" w:eastAsia="Calibri" w:hAnsi="Calibri" w:cs="Calibri"/>
+              </w:rPr>
+              <w:t xml:space="preserve"> wurde ebenfalls erzeugt und damit assoziiert. Beide Objekte sind bisher nur lokal zwischengespeichert.</w:t>
             </w:r>
           </w:p>
         </w:tc>
@@ -13930,7 +14056,7 @@
               <w:rPr>
                 <w:rFonts w:ascii="Calibri" w:eastAsia="Calibri" w:hAnsi="Calibri" w:cs="Calibri"/>
               </w:rPr>
-              <w:t>Das vollständige Objekt l: Lehrermemo</w:t>
+              <w:t>-</w:t>
             </w:r>
           </w:p>
         </w:tc>
@@ -14314,6 +14440,12 @@
                 <w:rFonts w:ascii="Calibri" w:eastAsia="Calibri" w:hAnsi="Calibri" w:cs="Calibri"/>
               </w:rPr>
               <w:t>Die Aufnahme ist noch nicht persistent gespeichert</w:t>
+            </w:r>
+            <w:r>
+              <w:rPr>
+                <w:rFonts w:ascii="Calibri" w:eastAsia="Calibri" w:hAnsi="Calibri" w:cs="Calibri"/>
+              </w:rPr>
+              <w:t>, da in diesem Moment noch nicht zwingend ein Name für die Lehrermemo gesetzt ist.</w:t>
             </w:r>
           </w:p>
         </w:tc>
@@ -14447,7 +14579,13 @@
               <w:rPr>
                 <w:rFonts w:ascii="Calibri" w:eastAsia="Calibri" w:hAnsi="Calibri" w:cs="Calibri"/>
               </w:rPr>
-              <w:t>restartTeacherMemo</w:t>
+              <w:t>res</w:t>
+            </w:r>
+            <w:r>
+              <w:rPr>
+                <w:rFonts w:ascii="Calibri" w:eastAsia="Calibri" w:hAnsi="Calibri" w:cs="Calibri"/>
+              </w:rPr>
+              <w:t>et</w:t>
             </w:r>
             <w:proofErr w:type="spellEnd"/>
             <w:r>
@@ -14529,7 +14667,19 @@
               <w:rPr>
                 <w:rFonts w:ascii="Calibri" w:eastAsia="Calibri" w:hAnsi="Calibri" w:cs="Calibri"/>
               </w:rPr>
-              <w:t>Ein bereits vorhandenes Lehrermemo wird neu aufgenommen.</w:t>
+              <w:t>Die l</w:t>
+            </w:r>
+            <w:r>
+              <w:rPr>
+                <w:rFonts w:ascii="Calibri" w:eastAsia="Calibri" w:hAnsi="Calibri" w:cs="Calibri"/>
+              </w:rPr>
+              <w:t xml:space="preserve">okal zwischengespeicherte </w:t>
+            </w:r>
+            <w:r>
+              <w:rPr>
+                <w:rFonts w:ascii="Calibri" w:eastAsia="Calibri" w:hAnsi="Calibri" w:cs="Calibri"/>
+              </w:rPr>
+              <w:t>oder persistent gespeicherte ausgewählte Lehrermemo wird verworfen, falls vorhanden, und eine erneute Aufnahme vorbereitet.</w:t>
             </w:r>
           </w:p>
         </w:tc>
@@ -14604,7 +14754,7 @@
               <w:rPr>
                 <w:rFonts w:ascii="Calibri" w:eastAsia="Calibri" w:hAnsi="Calibri" w:cs="Calibri"/>
               </w:rPr>
-              <w:t>Ein Objekt l: Lehrermemo wurde bereits erzeugt.</w:t>
+              <w:t>Eine Lehrermemo wurde vom Benutzer ausgewählt</w:t>
             </w:r>
           </w:p>
         </w:tc>
@@ -14679,49 +14829,65 @@
               <w:rPr>
                 <w:rFonts w:ascii="Calibri" w:eastAsia="Calibri" w:hAnsi="Calibri" w:cs="Calibri"/>
               </w:rPr>
-              <w:t>Vom Objekt l</w:t>
-            </w:r>
+              <w:t xml:space="preserve">Das zum ausgewählten Objekt </w:t>
+            </w:r>
+            <w:proofErr w:type="spellStart"/>
+            <w:r>
+              <w:rPr>
+                <w:rFonts w:ascii="Calibri" w:eastAsia="Calibri" w:hAnsi="Calibri" w:cs="Calibri"/>
+              </w:rPr>
+              <w:t>memo</w:t>
+            </w:r>
+            <w:proofErr w:type="spellEnd"/>
             <w:proofErr w:type="gramStart"/>
             <w:r>
               <w:rPr>
                 <w:rFonts w:ascii="Calibri" w:eastAsia="Calibri" w:hAnsi="Calibri" w:cs="Calibri"/>
               </w:rPr>
-              <w:t>: Lehrermemo</w:t>
-            </w:r>
+              <w:t xml:space="preserve">: </w:t>
+            </w:r>
+            <w:proofErr w:type="spellStart"/>
+            <w:r>
+              <w:rPr>
+                <w:rFonts w:ascii="Calibri" w:eastAsia="Calibri" w:hAnsi="Calibri" w:cs="Calibri"/>
+              </w:rPr>
+              <w:t>TeacherMemo</w:t>
+            </w:r>
+            <w:proofErr w:type="spellEnd"/>
             <w:proofErr w:type="gramEnd"/>
             <w:r>
               <w:rPr>
                 <w:rFonts w:ascii="Calibri" w:eastAsia="Calibri" w:hAnsi="Calibri" w:cs="Calibri"/>
               </w:rPr>
-              <w:t xml:space="preserve">, das beim Start der ursprünglichen Aufnahme erzeugt wurde, wird die bisherige physische Aufnahme entfernt und das Attribut </w:t>
+              <w:t xml:space="preserve"> assoziierte Objekt r: Recording sowie </w:t>
             </w:r>
             <w:proofErr w:type="spellStart"/>
             <w:r>
               <w:rPr>
                 <w:rFonts w:ascii="Calibri" w:eastAsia="Calibri" w:hAnsi="Calibri" w:cs="Calibri"/>
               </w:rPr>
-              <w:t>erstellungszeit</w:t>
+              <w:t>memo</w:t>
             </w:r>
             <w:proofErr w:type="spellEnd"/>
             <w:r>
               <w:rPr>
                 <w:rFonts w:ascii="Calibri" w:eastAsia="Calibri" w:hAnsi="Calibri" w:cs="Calibri"/>
               </w:rPr>
-              <w:t xml:space="preserve"> auf den Zeitpunkt des Aufrufs von </w:t>
+              <w:t xml:space="preserve"> selbst sind nun nicht mehr existent. Wurden r und </w:t>
             </w:r>
             <w:proofErr w:type="spellStart"/>
             <w:r>
               <w:rPr>
                 <w:rFonts w:ascii="Calibri" w:eastAsia="Calibri" w:hAnsi="Calibri" w:cs="Calibri"/>
               </w:rPr>
-              <w:t>restartTeacherMemo</w:t>
+              <w:t>memo</w:t>
             </w:r>
             <w:proofErr w:type="spellEnd"/>
             <w:r>
               <w:rPr>
                 <w:rFonts w:ascii="Calibri" w:eastAsia="Calibri" w:hAnsi="Calibri" w:cs="Calibri"/>
               </w:rPr>
-              <w:t>() gesetzt.</w:t>
+              <w:t xml:space="preserve"> bereits persistent gespeichert, wurde ebenfalls die zu r gehörige Audiodatei vom Gerät entfernt.</w:t>
             </w:r>
           </w:p>
         </w:tc>
@@ -15179,8 +15345,10 @@
               <w:rPr>
                 <w:rFonts w:ascii="Calibri" w:eastAsia="Calibri" w:hAnsi="Calibri" w:cs="Calibri"/>
               </w:rPr>
-              <w:t>Das veränderte Objekt Lehrermemo wird erst beim Aufruf von beenden zurückgegeben</w:t>
-            </w:r>
+              <w:t>-</w:t>
+            </w:r>
+            <w:bookmarkStart w:id="0" w:name="_GoBack"/>
+            <w:bookmarkEnd w:id="0"/>
           </w:p>
         </w:tc>
       </w:tr>

</xml_diff>